<commit_message>
Sphere intersection and moveable camera.
</commit_message>
<xml_diff>
--- a/notes/rsmgpt.docx
+++ b/notes/rsmgpt.docx
@@ -2781,8 +2781,62 @@
         <w:tab/>
         <w:t>Really need a sandbox project to test out these transforms.</w:t>
       </w:r>
+    </w:p>
+    <w:p>
+      <w:pPr>
+        <w:pStyle w:val="Heading3"/>
+        <w:numPr>
+          <w:ilvl w:val="0"/>
+          <w:numId w:val="7"/>
+        </w:numPr>
+      </w:pPr>
+      <w:r>
+        <w:t>Moveable camera</w:t>
+      </w:r>
+    </w:p>
+    <w:p>
+      <w:pPr>
+        <w:ind w:left="720"/>
+      </w:pPr>
+      <w:r>
+        <w:t>We can adapt the DXCamera class to fit our needs.</w:t>
+      </w:r>
+      <w:r>
+        <w:t xml:space="preserve"> The view and proj matrix implementations would differ based on the path tracer’s requirements.</w:t>
+      </w:r>
+    </w:p>
+    <w:p>
+      <w:pPr>
+        <w:ind w:left="720"/>
+      </w:pPr>
+      <w:r>
+        <w:t xml:space="preserve">That was easier than expected </w:t>
+      </w:r>
+      <w:r>
+        <w:sym w:font="Wingdings" w:char="F04A"/>
+      </w:r>
+      <w:r>
+        <w:t xml:space="preserve"> The camera does tend to fall apart once you start viewing it at odd angles though, try to see why that is.</w:t>
+      </w:r>
+    </w:p>
+    <w:p>
+      <w:pPr>
+        <w:ind w:left="720"/>
+      </w:pPr>
+      <w:r>
+        <w:t>Whoops, looks like we forgot to pass in the camera params</w:t>
+      </w:r>
+      <w:r>
+        <w:t xml:space="preserve"> to determine the ray origin</w:t>
+      </w:r>
+      <w:r>
+        <w:t xml:space="preserve"> and dir</w:t>
+      </w:r>
       <w:bookmarkStart w:id="0" w:name="_GoBack"/>
       <w:bookmarkEnd w:id="0"/>
+      <w:r>
+        <w:t xml:space="preserve"> :D</w:t>
+      </w:r>
     </w:p>
     <w:p>
       <w:pPr>
@@ -2793,7 +2847,22 @@
         </w:numPr>
       </w:pPr>
       <w:r>
-        <w:t>Moveable camera</w:t>
+        <w:t>Acceleration structures</w:t>
+      </w:r>
+      <w:r>
+        <w:br/>
+      </w:r>
+    </w:p>
+    <w:p>
+      <w:pPr>
+        <w:pStyle w:val="Heading3"/>
+        <w:numPr>
+          <w:ilvl w:val="0"/>
+          <w:numId w:val="7"/>
+        </w:numPr>
+      </w:pPr>
+      <w:r>
+        <w:t>Color representation</w:t>
       </w:r>
     </w:p>
     <w:p/>
@@ -2806,116 +2875,88 @@
         </w:numPr>
       </w:pPr>
       <w:r>
-        <w:t>Acceleration structures</w:t>
-      </w:r>
+        <w:t>Sampling and reconstruction</w:t>
+      </w:r>
+    </w:p>
+    <w:p/>
+    <w:p>
+      <w:pPr>
+        <w:pStyle w:val="Heading3"/>
+        <w:numPr>
+          <w:ilvl w:val="0"/>
+          <w:numId w:val="7"/>
+        </w:numPr>
+      </w:pPr>
+      <w:r>
+        <w:t>Reflection and materials</w:t>
+      </w:r>
+    </w:p>
+    <w:p/>
+    <w:p>
+      <w:pPr>
+        <w:pStyle w:val="Heading3"/>
+        <w:numPr>
+          <w:ilvl w:val="0"/>
+          <w:numId w:val="7"/>
+        </w:numPr>
+      </w:pPr>
+      <w:r>
+        <w:t>Volume scattering</w:t>
+      </w:r>
+    </w:p>
+    <w:p/>
+    <w:p>
+      <w:pPr>
+        <w:pStyle w:val="Heading3"/>
+        <w:numPr>
+          <w:ilvl w:val="0"/>
+          <w:numId w:val="7"/>
+        </w:numPr>
+      </w:pPr>
+      <w:r>
+        <w:t>Monte Carlo Integration</w:t>
+      </w:r>
+    </w:p>
+    <w:p/>
+    <w:p>
+      <w:pPr>
+        <w:pStyle w:val="Heading3"/>
+        <w:numPr>
+          <w:ilvl w:val="0"/>
+          <w:numId w:val="7"/>
+        </w:numPr>
+      </w:pPr>
+      <w:r>
+        <w:t>Light transport</w:t>
+      </w:r>
+    </w:p>
+    <w:p/>
+    <w:p>
+      <w:pPr>
+        <w:pStyle w:val="Heading3"/>
+        <w:numPr>
+          <w:ilvl w:val="0"/>
+          <w:numId w:val="7"/>
+        </w:numPr>
+      </w:pPr>
+      <w:r>
+        <w:t>Additional effects</w:t>
+      </w:r>
+    </w:p>
+    <w:p/>
+    <w:p>
+      <w:pPr>
+        <w:pStyle w:val="Heading2"/>
+      </w:pPr>
       <w:r>
         <w:br/>
       </w:r>
-    </w:p>
-    <w:p>
-      <w:pPr>
-        <w:pStyle w:val="Heading3"/>
-        <w:numPr>
-          <w:ilvl w:val="0"/>
-          <w:numId w:val="7"/>
-        </w:numPr>
-      </w:pPr>
-      <w:r>
-        <w:t>Color representation</w:t>
+      <w:r>
+        <w:t>MiniEngine evaluation</w:t>
       </w:r>
     </w:p>
     <w:p/>
     <w:p>
-      <w:pPr>
-        <w:pStyle w:val="Heading3"/>
-        <w:numPr>
-          <w:ilvl w:val="0"/>
-          <w:numId w:val="7"/>
-        </w:numPr>
-      </w:pPr>
-      <w:r>
-        <w:t>Sampling and reconstruction</w:t>
-      </w:r>
-    </w:p>
-    <w:p/>
-    <w:p>
-      <w:pPr>
-        <w:pStyle w:val="Heading3"/>
-        <w:numPr>
-          <w:ilvl w:val="0"/>
-          <w:numId w:val="7"/>
-        </w:numPr>
-      </w:pPr>
-      <w:r>
-        <w:t>Reflection and materials</w:t>
-      </w:r>
-    </w:p>
-    <w:p/>
-    <w:p>
-      <w:pPr>
-        <w:pStyle w:val="Heading3"/>
-        <w:numPr>
-          <w:ilvl w:val="0"/>
-          <w:numId w:val="7"/>
-        </w:numPr>
-      </w:pPr>
-      <w:r>
-        <w:t>Volume scattering</w:t>
-      </w:r>
-    </w:p>
-    <w:p/>
-    <w:p>
-      <w:pPr>
-        <w:pStyle w:val="Heading3"/>
-        <w:numPr>
-          <w:ilvl w:val="0"/>
-          <w:numId w:val="7"/>
-        </w:numPr>
-      </w:pPr>
-      <w:r>
-        <w:t>Monte Carlo Integration</w:t>
-      </w:r>
-    </w:p>
-    <w:p/>
-    <w:p>
-      <w:pPr>
-        <w:pStyle w:val="Heading3"/>
-        <w:numPr>
-          <w:ilvl w:val="0"/>
-          <w:numId w:val="7"/>
-        </w:numPr>
-      </w:pPr>
-      <w:r>
-        <w:t>Light transport</w:t>
-      </w:r>
-    </w:p>
-    <w:p/>
-    <w:p>
-      <w:pPr>
-        <w:pStyle w:val="Heading3"/>
-        <w:numPr>
-          <w:ilvl w:val="0"/>
-          <w:numId w:val="7"/>
-        </w:numPr>
-      </w:pPr>
-      <w:r>
-        <w:t>Additional effects</w:t>
-      </w:r>
-    </w:p>
-    <w:p/>
-    <w:p>
-      <w:pPr>
-        <w:pStyle w:val="Heading2"/>
-      </w:pPr>
-      <w:r>
-        <w:br/>
-      </w:r>
-      <w:r>
-        <w:t>MiniEngine evaluation</w:t>
-      </w:r>
-    </w:p>
-    <w:p/>
-    <w:p>
       <w:r>
         <w:t>N</w:t>
       </w:r>
@@ -2928,6 +2969,7 @@
     </w:p>
     <w:p>
       <w:r>
+        <w:lastRenderedPageBreak/>
         <w:t xml:space="preserve">The root signature object is inited by calling the Reset method specifying the no. of bind slots to be used </w:t>
       </w:r>
       <w:r>
@@ -2948,7 +2990,6 @@
     </w:p>
     <w:p>
       <w:r>
-        <w:lastRenderedPageBreak/>
         <w:t>PSO objects have set methods to initialize state. There is also a Finalize method that needs to be called once all the state has been set.</w:t>
       </w:r>
     </w:p>

</xml_diff>

<commit_message>
Change camera field of view angle to 45 degrees to reduce object distortion.
</commit_message>
<xml_diff>
--- a/notes/rsmgpt.docx
+++ b/notes/rsmgpt.docx
@@ -2933,27 +2933,32 @@
         <w:t xml:space="preserve">On second thought, Moller Trumbore is probably good enough because the dot and cross products shouldn’t affect performance as much given the </w:t>
       </w:r>
       <w:r>
-        <w:t xml:space="preserve">available </w:t>
+        <w:t>available HLSL intrinsics.</w:t>
+      </w:r>
+    </w:p>
+    <w:p>
+      <w:pPr>
+        <w:ind w:left="720"/>
+      </w:pPr>
+      <w:r>
+        <w:t xml:space="preserve">The v3 function also reverts to double precision </w:t>
+      </w:r>
+      <w:r>
+        <w:t>to avoid rounding errors in the edge equation computation.</w:t>
+      </w:r>
+      <w:r>
+        <w:t xml:space="preserve"> See if we can adopt the more stable form for it.</w:t>
+      </w:r>
+    </w:p>
+    <w:p>
+      <w:pPr>
+        <w:ind w:left="720"/>
+      </w:pPr>
+      <w:r>
+        <w:t>Now we can try loading a model and rendering it.</w:t>
       </w:r>
       <w:bookmarkStart w:id="0" w:name="_GoBack"/>
       <w:bookmarkEnd w:id="0"/>
-      <w:r>
-        <w:t>HLSL intrinsics.</w:t>
-      </w:r>
-    </w:p>
-    <w:p>
-      <w:pPr>
-        <w:ind w:left="720"/>
-      </w:pPr>
-      <w:r>
-        <w:t xml:space="preserve">The v3 function also reverts to double precision </w:t>
-      </w:r>
-      <w:r>
-        <w:t>to avoid rounding errors in the edge equation computation.</w:t>
-      </w:r>
-      <w:r>
-        <w:t xml:space="preserve"> See if we can adopt the more stable form for it.</w:t>
-      </w:r>
     </w:p>
     <w:p>
       <w:pPr>

</xml_diff>

<commit_message>
Add Model class and createBuffer helper function.
</commit_message>
<xml_diff>
--- a/notes/rsmgpt.docx
+++ b/notes/rsmgpt.docx
@@ -2957,6 +2957,25 @@
       <w:r>
         <w:t>Now we can try loading a model and rendering it.</w:t>
       </w:r>
+    </w:p>
+    <w:p>
+      <w:pPr>
+        <w:ind w:left="720"/>
+      </w:pPr>
+      <w:r>
+        <w:t>Loading textures might still be a bit difficult due to limited texture loading support (Miniengine looks like it can load DDS and TGA files currently). DirectXTK would work but it currently only supports D3D11. Worst comes to worse, we could probably load the textures using D3D11 and copy them over to D3D12 resources.</w:t>
+      </w:r>
+    </w:p>
+    <w:p>
+      <w:pPr>
+        <w:ind w:left="720"/>
+      </w:pPr>
+      <w:r>
+        <w:t>For now, we can probably run with loading just the vertex data because we can get pretty far without texture mapping.</w:t>
+      </w:r>
+      <w:r>
+        <w:t xml:space="preserve"> Let’s start with DXModel as our base.</w:t>
+      </w:r>
       <w:bookmarkStart w:id="0" w:name="_GoBack"/>
       <w:bookmarkEnd w:id="0"/>
     </w:p>
@@ -3023,6 +3042,7 @@
         </w:numPr>
       </w:pPr>
       <w:r>
+        <w:lastRenderedPageBreak/>
         <w:t>Acceleration structures</w:t>
       </w:r>
       <w:r>
@@ -3064,170 +3084,170 @@
         </w:numPr>
       </w:pPr>
       <w:r>
+        <w:t>Reflection and materials</w:t>
+      </w:r>
+    </w:p>
+    <w:p/>
+    <w:p>
+      <w:pPr>
+        <w:pStyle w:val="Heading3"/>
+        <w:numPr>
+          <w:ilvl w:val="0"/>
+          <w:numId w:val="7"/>
+        </w:numPr>
+      </w:pPr>
+      <w:r>
+        <w:t>Volume scattering</w:t>
+      </w:r>
+    </w:p>
+    <w:p/>
+    <w:p>
+      <w:pPr>
+        <w:pStyle w:val="Heading3"/>
+        <w:numPr>
+          <w:ilvl w:val="0"/>
+          <w:numId w:val="7"/>
+        </w:numPr>
+      </w:pPr>
+      <w:r>
+        <w:t>Monte Carlo Integration</w:t>
+      </w:r>
+    </w:p>
+    <w:p/>
+    <w:p>
+      <w:pPr>
+        <w:pStyle w:val="Heading3"/>
+        <w:numPr>
+          <w:ilvl w:val="0"/>
+          <w:numId w:val="7"/>
+        </w:numPr>
+      </w:pPr>
+      <w:r>
+        <w:t>Light transport</w:t>
+      </w:r>
+    </w:p>
+    <w:p/>
+    <w:p>
+      <w:pPr>
+        <w:pStyle w:val="Heading3"/>
+        <w:numPr>
+          <w:ilvl w:val="0"/>
+          <w:numId w:val="7"/>
+        </w:numPr>
+      </w:pPr>
+      <w:r>
+        <w:t>Additional effects</w:t>
+      </w:r>
+    </w:p>
+    <w:p/>
+    <w:p>
+      <w:pPr>
+        <w:pStyle w:val="Heading2"/>
+      </w:pPr>
+      <w:r>
+        <w:br/>
+      </w:r>
+      <w:r>
+        <w:t>MiniEngine evaluation</w:t>
+      </w:r>
+    </w:p>
+    <w:p/>
+    <w:p>
+      <w:r>
+        <w:t>N</w:t>
+      </w:r>
+      <w:r>
+        <w:t>oticed that it has this interesting way of compiling shaders. Shaders are compiled into C++ header files and a global byte array is created which can be directly used in the root signature definition.</w:t>
+      </w:r>
+      <w:r>
+        <w:t xml:space="preserve"> The required compiled shader headers are included just like any other headers. Definitely saves us the need of creating a blob at runtime and loading it into the program.</w:t>
+      </w:r>
+    </w:p>
+    <w:p>
+      <w:r>
+        <w:t xml:space="preserve">The root signature object is inited by calling the Reset method specifying the no. of bind slots to be used </w:t>
+      </w:r>
+      <w:r>
+        <w:t>as well as the no. of static samplers.</w:t>
+      </w:r>
+      <w:r>
+        <w:t xml:space="preserve"> The [] operator is over</w:t>
+      </w:r>
+      <w:r>
+        <w:t xml:space="preserve">loaded to access each bind slot’s root parameter which can be initialized using a variety of Init methods. </w:t>
+      </w:r>
+      <w:r>
+        <w:t>An InitStaticSampler method is available to ini</w:t>
+      </w:r>
+      <w:r>
+        <w:t>tialize static samplers.</w:t>
+      </w:r>
+    </w:p>
+    <w:p>
+      <w:r>
+        <w:t>PSO objects have set methods to initialize state. There is also a Finalize method that needs to be called once all the state has been set.</w:t>
+      </w:r>
+    </w:p>
+    <w:p>
+      <w:r>
+        <w:t>A model class is available which can prove convenient once we’re dealing with more advanced shapes.</w:t>
+      </w:r>
+      <w:r>
+        <w:t xml:space="preserve"> It a</w:t>
+      </w:r>
+      <w:r>
+        <w:t xml:space="preserve">lso has support for pbrt meshes </w:t>
+      </w:r>
+      <w:r>
+        <w:sym w:font="Wingdings" w:char="F04A"/>
+      </w:r>
+    </w:p>
+    <w:p>
+      <w:r>
+        <w:t>A fully functional camera class is available.</w:t>
+      </w:r>
+      <w:r>
+        <w:t xml:space="preserve"> </w:t>
+      </w:r>
+      <w:r>
+        <w:t xml:space="preserve">There is also a separate CameraController which purportedly </w:t>
+      </w:r>
+      <w:r>
+        <w:t xml:space="preserve">is used to </w:t>
+      </w:r>
+      <w:r>
+        <w:t>tweak</w:t>
+      </w:r>
+      <w:r>
+        <w:t xml:space="preserve"> the motion </w:t>
+      </w:r>
+      <w:r>
+        <w:t>parameters</w:t>
+      </w:r>
+      <w:r>
+        <w:t xml:space="preserve"> of the camera.</w:t>
+      </w:r>
+    </w:p>
+    <w:p>
+      <w:r>
+        <w:t xml:space="preserve">There are GraphicsContext and ComputeContext classes to represent the </w:t>
+      </w:r>
+      <w:r>
+        <w:t xml:space="preserve">graphics and compute pipelines which encapsulate the corresponding </w:t>
+      </w:r>
+      <w:r>
+        <w:t xml:space="preserve">state setting and </w:t>
+      </w:r>
+      <w:r>
+        <w:t>draw/dispatch</w:t>
+      </w:r>
+      <w:r>
+        <w:t xml:space="preserve"> functionality.</w:t>
+      </w:r>
+    </w:p>
+    <w:p>
+      <w:r>
         <w:lastRenderedPageBreak/>
-        <w:t>Reflection and materials</w:t>
-      </w:r>
-    </w:p>
-    <w:p/>
-    <w:p>
-      <w:pPr>
-        <w:pStyle w:val="Heading3"/>
-        <w:numPr>
-          <w:ilvl w:val="0"/>
-          <w:numId w:val="7"/>
-        </w:numPr>
-      </w:pPr>
-      <w:r>
-        <w:t>Volume scattering</w:t>
-      </w:r>
-    </w:p>
-    <w:p/>
-    <w:p>
-      <w:pPr>
-        <w:pStyle w:val="Heading3"/>
-        <w:numPr>
-          <w:ilvl w:val="0"/>
-          <w:numId w:val="7"/>
-        </w:numPr>
-      </w:pPr>
-      <w:r>
-        <w:t>Monte Carlo Integration</w:t>
-      </w:r>
-    </w:p>
-    <w:p/>
-    <w:p>
-      <w:pPr>
-        <w:pStyle w:val="Heading3"/>
-        <w:numPr>
-          <w:ilvl w:val="0"/>
-          <w:numId w:val="7"/>
-        </w:numPr>
-      </w:pPr>
-      <w:r>
-        <w:t>Light transport</w:t>
-      </w:r>
-    </w:p>
-    <w:p/>
-    <w:p>
-      <w:pPr>
-        <w:pStyle w:val="Heading3"/>
-        <w:numPr>
-          <w:ilvl w:val="0"/>
-          <w:numId w:val="7"/>
-        </w:numPr>
-      </w:pPr>
-      <w:r>
-        <w:t>Additional effects</w:t>
-      </w:r>
-    </w:p>
-    <w:p/>
-    <w:p>
-      <w:pPr>
-        <w:pStyle w:val="Heading2"/>
-      </w:pPr>
-      <w:r>
-        <w:br/>
-      </w:r>
-      <w:r>
-        <w:t>MiniEngine evaluation</w:t>
-      </w:r>
-    </w:p>
-    <w:p/>
-    <w:p>
-      <w:r>
-        <w:t>N</w:t>
-      </w:r>
-      <w:r>
-        <w:t>oticed that it has this interesting way of compiling shaders. Shaders are compiled into C++ header files and a global byte array is created which can be directly used in the root signature definition.</w:t>
-      </w:r>
-      <w:r>
-        <w:t xml:space="preserve"> The required compiled shader headers are included just like any other headers. Definitely saves us the need of creating a blob at runtime and loading it into the program.</w:t>
-      </w:r>
-    </w:p>
-    <w:p>
-      <w:r>
-        <w:t xml:space="preserve">The root signature object is inited by calling the Reset method specifying the no. of bind slots to be used </w:t>
-      </w:r>
-      <w:r>
-        <w:t>as well as the no. of static samplers.</w:t>
-      </w:r>
-      <w:r>
-        <w:t xml:space="preserve"> The [] operator is over</w:t>
-      </w:r>
-      <w:r>
-        <w:t xml:space="preserve">loaded to access each bind slot’s root parameter which can be initialized using a variety of Init methods. </w:t>
-      </w:r>
-      <w:r>
-        <w:t>An InitStaticSampler method is available to ini</w:t>
-      </w:r>
-      <w:r>
-        <w:t>tialize static samplers.</w:t>
-      </w:r>
-    </w:p>
-    <w:p>
-      <w:r>
-        <w:t>PSO objects have set methods to initialize state. There is also a Finalize method that needs to be called once all the state has been set.</w:t>
-      </w:r>
-    </w:p>
-    <w:p>
-      <w:r>
-        <w:t>A model class is available which can prove convenient once we’re dealing with more advanced shapes.</w:t>
-      </w:r>
-      <w:r>
-        <w:t xml:space="preserve"> It a</w:t>
-      </w:r>
-      <w:r>
-        <w:t xml:space="preserve">lso has support for pbrt meshes </w:t>
-      </w:r>
-      <w:r>
-        <w:sym w:font="Wingdings" w:char="F04A"/>
-      </w:r>
-    </w:p>
-    <w:p>
-      <w:r>
-        <w:t>A fully functional camera class is available.</w:t>
-      </w:r>
-      <w:r>
-        <w:t xml:space="preserve"> </w:t>
-      </w:r>
-      <w:r>
-        <w:t xml:space="preserve">There is also a separate CameraController which purportedly </w:t>
-      </w:r>
-      <w:r>
-        <w:t xml:space="preserve">is used to </w:t>
-      </w:r>
-      <w:r>
-        <w:t>tweak</w:t>
-      </w:r>
-      <w:r>
-        <w:t xml:space="preserve"> the motion </w:t>
-      </w:r>
-      <w:r>
-        <w:t>parameters</w:t>
-      </w:r>
-      <w:r>
-        <w:t xml:space="preserve"> of the camera.</w:t>
-      </w:r>
-    </w:p>
-    <w:p>
-      <w:r>
-        <w:t xml:space="preserve">There are GraphicsContext and ComputeContext classes to represent the </w:t>
-      </w:r>
-      <w:r>
-        <w:t xml:space="preserve">graphics and compute pipelines which encapsulate the corresponding </w:t>
-      </w:r>
-      <w:r>
-        <w:t xml:space="preserve">state setting and </w:t>
-      </w:r>
-      <w:r>
-        <w:t>draw/dispatch</w:t>
-      </w:r>
-      <w:r>
-        <w:t xml:space="preserve"> functionality.</w:t>
-      </w:r>
-    </w:p>
-    <w:p>
-      <w:r>
         <w:t xml:space="preserve">It seems to have a single global descriptor heap encapsulated in a class called DescriptorAllocator. </w:t>
       </w:r>
       <w:r>

</xml_diff>

<commit_message>
Update path tracing kernel to hit test against model.
</commit_message>
<xml_diff>
--- a/notes/rsmgpt.docx
+++ b/notes/rsmgpt.docx
@@ -2976,6 +2976,87 @@
       <w:r>
         <w:t xml:space="preserve"> Let’s start with DXModel as our base.</w:t>
       </w:r>
+    </w:p>
+    <w:p>
+      <w:pPr>
+        <w:ind w:left="720"/>
+      </w:pPr>
+      <w:r>
+        <w:t xml:space="preserve">Had to rebuild Assimp with VS2015 as it didn’t like the different _MSCVER definitions along with a bunch of other things. </w:t>
+      </w:r>
+    </w:p>
+    <w:p>
+      <w:pPr>
+        <w:ind w:left="720"/>
+      </w:pPr>
+      <w:r>
+        <w:t>Looks like we’re able to load a simple model now.</w:t>
+      </w:r>
+      <w:r>
+        <w:t xml:space="preserve"> Can add structured buffers for the vertex/index list and the no. of faces to cbPerFrame so that we can check for any intersection hits.</w:t>
+      </w:r>
+    </w:p>
+    <w:p>
+      <w:pPr>
+        <w:ind w:left="720"/>
+      </w:pPr>
+      <w:r>
+        <w:t xml:space="preserve">That went off easier than expected </w:t>
+      </w:r>
+      <w:r>
+        <w:sym w:font="Wingdings" w:char="F04A"/>
+      </w:r>
+    </w:p>
+    <w:p>
+      <w:pPr>
+        <w:ind w:left="720"/>
+      </w:pPr>
+      <w:r>
+        <w:lastRenderedPageBreak/>
+        <w:br/>
+      </w:r>
+      <w:r>
+        <w:t>Couple of things that need to be taken care of:</w:t>
+      </w:r>
+    </w:p>
+    <w:p>
+      <w:pPr>
+        <w:pStyle w:val="ListParagraph"/>
+        <w:numPr>
+          <w:ilvl w:val="0"/>
+          <w:numId w:val="28"/>
+        </w:numPr>
+      </w:pPr>
+      <w:r>
+        <w:t>Update model vertices and indices to account for all model meshes.</w:t>
+      </w:r>
+    </w:p>
+    <w:p>
+      <w:pPr>
+        <w:pStyle w:val="ListParagraph"/>
+        <w:numPr>
+          <w:ilvl w:val="0"/>
+          <w:numId w:val="28"/>
+        </w:numPr>
+      </w:pPr>
+      <w:r>
+        <w:t>Pass in GPU struct equivalent of ModelMesh and associated structured buffer.</w:t>
+      </w:r>
+      <w:r>
+        <w:t xml:space="preserve"> This should also include the corresponding raster to world transformation matrix.</w:t>
+      </w:r>
+    </w:p>
+    <w:p>
+      <w:pPr>
+        <w:pStyle w:val="ListParagraph"/>
+        <w:numPr>
+          <w:ilvl w:val="0"/>
+          <w:numId w:val="28"/>
+        </w:numPr>
+      </w:pPr>
+      <w:r>
+        <w:t>Update the path tracing kernel to account for all of the model’s meshes.</w:t>
+      </w:r>
       <w:bookmarkStart w:id="0" w:name="_GoBack"/>
       <w:bookmarkEnd w:id="0"/>
     </w:p>
@@ -3042,129 +3123,129 @@
         </w:numPr>
       </w:pPr>
       <w:r>
+        <w:t>Acceleration structures</w:t>
+      </w:r>
+      <w:r>
+        <w:br/>
+      </w:r>
+    </w:p>
+    <w:p>
+      <w:pPr>
+        <w:pStyle w:val="Heading3"/>
+        <w:numPr>
+          <w:ilvl w:val="0"/>
+          <w:numId w:val="7"/>
+        </w:numPr>
+      </w:pPr>
+      <w:r>
+        <w:t>Color representation</w:t>
+      </w:r>
+    </w:p>
+    <w:p/>
+    <w:p>
+      <w:pPr>
+        <w:pStyle w:val="Heading3"/>
+        <w:numPr>
+          <w:ilvl w:val="0"/>
+          <w:numId w:val="7"/>
+        </w:numPr>
+      </w:pPr>
+      <w:r>
+        <w:t>Sampling and reconstruction</w:t>
+      </w:r>
+    </w:p>
+    <w:p/>
+    <w:p>
+      <w:pPr>
+        <w:pStyle w:val="Heading3"/>
+        <w:numPr>
+          <w:ilvl w:val="0"/>
+          <w:numId w:val="7"/>
+        </w:numPr>
+      </w:pPr>
+      <w:r>
+        <w:t>Reflection and materials</w:t>
+      </w:r>
+    </w:p>
+    <w:p/>
+    <w:p>
+      <w:pPr>
+        <w:pStyle w:val="Heading3"/>
+        <w:numPr>
+          <w:ilvl w:val="0"/>
+          <w:numId w:val="7"/>
+        </w:numPr>
+      </w:pPr>
+      <w:r>
+        <w:t>Volume scattering</w:t>
+      </w:r>
+    </w:p>
+    <w:p/>
+    <w:p>
+      <w:pPr>
+        <w:pStyle w:val="Heading3"/>
+        <w:numPr>
+          <w:ilvl w:val="0"/>
+          <w:numId w:val="7"/>
+        </w:numPr>
+      </w:pPr>
+      <w:r>
+        <w:t>Monte Carlo Integration</w:t>
+      </w:r>
+    </w:p>
+    <w:p/>
+    <w:p>
+      <w:pPr>
+        <w:pStyle w:val="Heading3"/>
+        <w:numPr>
+          <w:ilvl w:val="0"/>
+          <w:numId w:val="7"/>
+        </w:numPr>
+      </w:pPr>
+      <w:r>
+        <w:t>Light transport</w:t>
+      </w:r>
+    </w:p>
+    <w:p/>
+    <w:p>
+      <w:pPr>
+        <w:pStyle w:val="Heading3"/>
+        <w:numPr>
+          <w:ilvl w:val="0"/>
+          <w:numId w:val="7"/>
+        </w:numPr>
+      </w:pPr>
+      <w:r>
+        <w:t>Additional effects</w:t>
+      </w:r>
+    </w:p>
+    <w:p/>
+    <w:p>
+      <w:pPr>
+        <w:pStyle w:val="Heading2"/>
+      </w:pPr>
+      <w:r>
+        <w:br/>
+      </w:r>
+      <w:r>
+        <w:t>MiniEngine evaluation</w:t>
+      </w:r>
+    </w:p>
+    <w:p/>
+    <w:p>
+      <w:r>
+        <w:t>N</w:t>
+      </w:r>
+      <w:r>
+        <w:t>oticed that it has this interesting way of compiling shaders. Shaders are compiled into C++ header files and a global byte array is created which can be directly used in the root signature definition.</w:t>
+      </w:r>
+      <w:r>
+        <w:t xml:space="preserve"> The required compiled shader headers are included just like any other headers. Definitely saves us the need of creating a blob at runtime and loading it into the program.</w:t>
+      </w:r>
+    </w:p>
+    <w:p>
+      <w:r>
         <w:lastRenderedPageBreak/>
-        <w:t>Acceleration structures</w:t>
-      </w:r>
-      <w:r>
-        <w:br/>
-      </w:r>
-    </w:p>
-    <w:p>
-      <w:pPr>
-        <w:pStyle w:val="Heading3"/>
-        <w:numPr>
-          <w:ilvl w:val="0"/>
-          <w:numId w:val="7"/>
-        </w:numPr>
-      </w:pPr>
-      <w:r>
-        <w:t>Color representation</w:t>
-      </w:r>
-    </w:p>
-    <w:p/>
-    <w:p>
-      <w:pPr>
-        <w:pStyle w:val="Heading3"/>
-        <w:numPr>
-          <w:ilvl w:val="0"/>
-          <w:numId w:val="7"/>
-        </w:numPr>
-      </w:pPr>
-      <w:r>
-        <w:t>Sampling and reconstruction</w:t>
-      </w:r>
-    </w:p>
-    <w:p/>
-    <w:p>
-      <w:pPr>
-        <w:pStyle w:val="Heading3"/>
-        <w:numPr>
-          <w:ilvl w:val="0"/>
-          <w:numId w:val="7"/>
-        </w:numPr>
-      </w:pPr>
-      <w:r>
-        <w:t>Reflection and materials</w:t>
-      </w:r>
-    </w:p>
-    <w:p/>
-    <w:p>
-      <w:pPr>
-        <w:pStyle w:val="Heading3"/>
-        <w:numPr>
-          <w:ilvl w:val="0"/>
-          <w:numId w:val="7"/>
-        </w:numPr>
-      </w:pPr>
-      <w:r>
-        <w:t>Volume scattering</w:t>
-      </w:r>
-    </w:p>
-    <w:p/>
-    <w:p>
-      <w:pPr>
-        <w:pStyle w:val="Heading3"/>
-        <w:numPr>
-          <w:ilvl w:val="0"/>
-          <w:numId w:val="7"/>
-        </w:numPr>
-      </w:pPr>
-      <w:r>
-        <w:t>Monte Carlo Integration</w:t>
-      </w:r>
-    </w:p>
-    <w:p/>
-    <w:p>
-      <w:pPr>
-        <w:pStyle w:val="Heading3"/>
-        <w:numPr>
-          <w:ilvl w:val="0"/>
-          <w:numId w:val="7"/>
-        </w:numPr>
-      </w:pPr>
-      <w:r>
-        <w:t>Light transport</w:t>
-      </w:r>
-    </w:p>
-    <w:p/>
-    <w:p>
-      <w:pPr>
-        <w:pStyle w:val="Heading3"/>
-        <w:numPr>
-          <w:ilvl w:val="0"/>
-          <w:numId w:val="7"/>
-        </w:numPr>
-      </w:pPr>
-      <w:r>
-        <w:t>Additional effects</w:t>
-      </w:r>
-    </w:p>
-    <w:p/>
-    <w:p>
-      <w:pPr>
-        <w:pStyle w:val="Heading2"/>
-      </w:pPr>
-      <w:r>
-        <w:br/>
-      </w:r>
-      <w:r>
-        <w:t>MiniEngine evaluation</w:t>
-      </w:r>
-    </w:p>
-    <w:p/>
-    <w:p>
-      <w:r>
-        <w:t>N</w:t>
-      </w:r>
-      <w:r>
-        <w:t>oticed that it has this interesting way of compiling shaders. Shaders are compiled into C++ header files and a global byte array is created which can be directly used in the root signature definition.</w:t>
-      </w:r>
-      <w:r>
-        <w:t xml:space="preserve"> The required compiled shader headers are included just like any other headers. Definitely saves us the need of creating a blob at runtime and loading it into the program.</w:t>
-      </w:r>
-    </w:p>
-    <w:p>
-      <w:r>
         <w:t xml:space="preserve">The root signature object is inited by calling the Reset method specifying the no. of bind slots to be used </w:t>
       </w:r>
       <w:r>
@@ -3247,7 +3328,6 @@
     </w:p>
     <w:p>
       <w:r>
-        <w:lastRenderedPageBreak/>
         <w:t xml:space="preserve">It seems to have a single global descriptor heap encapsulated in a class called DescriptorAllocator. </w:t>
       </w:r>
       <w:r>
@@ -7728,7 +7808,7 @@
   <w:abstractNum w:abstractNumId="27" w15:restartNumberingAfterBreak="0">
     <w:nsid w:val="7C5E7F85"/>
     <w:multiLevelType w:val="hybridMultilevel"/>
-    <w:tmpl w:val="CB7AB6E4"/>
+    <w:tmpl w:val="54744CB8"/>
     <w:lvl w:ilvl="0" w:tplc="04090001">
       <w:start w:val="1"/>
       <w:numFmt w:val="bullet"/>

</xml_diff>